<commit_message>
managed and arranged the method documents
</commit_message>
<xml_diff>
--- a/Methodology/01_Translator 1/Translation notes.docx
+++ b/Methodology/01_Translator 1/Translation notes.docx
@@ -1,41 +1,34 @@
 
 <file path=word/document.xml><?xml version="1.0" encoding="utf-8"?>
-<w:document xmlns:wpc="http://schemas.microsoft.com/office/word/2010/wordprocessingCanvas" xmlns:cx="http://schemas.microsoft.com/office/drawing/2014/chartex" xmlns:cx1="http://schemas.microsoft.com/office/drawing/2015/9/8/chartex" xmlns:mc="http://schemas.openxmlformats.org/markup-compatibility/2006" xmlns:o="urn:schemas-microsoft-com:office:office" xmlns:r="http://schemas.openxmlformats.org/officeDocument/2006/relationships" xmlns:m="http://schemas.openxmlformats.org/officeDocument/2006/math" xmlns:v="urn:schemas-microsoft-com:vml" xmlns:wp14="http://schemas.microsoft.com/office/word/2010/wordprocessingDrawing" xmlns:wp="http://schemas.openxmlformats.org/drawingml/2006/wordprocessingDrawing" xmlns:w10="urn:schemas-microsoft-com:office:word" xmlns:w="http://schemas.openxmlformats.org/wordprocessingml/2006/main" xmlns:w14="http://schemas.microsoft.com/office/word/2010/wordml" xmlns:w15="http://schemas.microsoft.com/office/word/2012/wordml" xmlns:w16se="http://schemas.microsoft.com/office/word/2015/wordml/symex" xmlns:wpg="http://schemas.microsoft.com/office/word/2010/wordprocessingGroup" xmlns:wpi="http://schemas.microsoft.com/office/word/2010/wordprocessingInk" xmlns:wne="http://schemas.microsoft.com/office/word/2006/wordml" xmlns:wps="http://schemas.microsoft.com/office/word/2010/wordprocessingShape" mc:Ignorable="w14 w15 w16se wp14">
+<w:document xmlns:wpc="http://schemas.microsoft.com/office/word/2010/wordprocessingCanvas" xmlns:cx="http://schemas.microsoft.com/office/drawing/2014/chartex" xmlns:cx1="http://schemas.microsoft.com/office/drawing/2015/9/8/chartex" xmlns:cx2="http://schemas.microsoft.com/office/drawing/2015/10/21/chartex" xmlns:cx3="http://schemas.microsoft.com/office/drawing/2016/5/9/chartex" xmlns:cx4="http://schemas.microsoft.com/office/drawing/2016/5/10/chartex" xmlns:cx5="http://schemas.microsoft.com/office/drawing/2016/5/11/chartex" xmlns:cx6="http://schemas.microsoft.com/office/drawing/2016/5/12/chartex" xmlns:cx7="http://schemas.microsoft.com/office/drawing/2016/5/13/chartex" xmlns:cx8="http://schemas.microsoft.com/office/drawing/2016/5/14/chartex" xmlns:mc="http://schemas.openxmlformats.org/markup-compatibility/2006" xmlns:aink="http://schemas.microsoft.com/office/drawing/2016/ink" xmlns:am3d="http://schemas.microsoft.com/office/drawing/2017/model3d" xmlns:o="urn:schemas-microsoft-com:office:office" xmlns:oel="http://schemas.microsoft.com/office/2019/extlst" xmlns:r="http://schemas.openxmlformats.org/officeDocument/2006/relationships" xmlns:m="http://schemas.openxmlformats.org/officeDocument/2006/math" xmlns:v="urn:schemas-microsoft-com:vml" xmlns:wp14="http://schemas.microsoft.com/office/word/2010/wordprocessingDrawing" xmlns:wp="http://schemas.openxmlformats.org/drawingml/2006/wordprocessingDrawing" xmlns:w10="urn:schemas-microsoft-com:office:word" xmlns:w="http://schemas.openxmlformats.org/wordprocessingml/2006/main" xmlns:w14="http://schemas.microsoft.com/office/word/2010/wordml" xmlns:w15="http://schemas.microsoft.com/office/word/2012/wordml" xmlns:w16cex="http://schemas.microsoft.com/office/word/2018/wordml/cex" xmlns:w16cid="http://schemas.microsoft.com/office/word/2016/wordml/cid" xmlns:w16="http://schemas.microsoft.com/office/word/2018/wordml" xmlns:w16sdtdh="http://schemas.microsoft.com/office/word/2020/wordml/sdtdatahash" xmlns:w16se="http://schemas.microsoft.com/office/word/2015/wordml/symex" xmlns:wpg="http://schemas.microsoft.com/office/word/2010/wordprocessingGroup" xmlns:wpi="http://schemas.microsoft.com/office/word/2010/wordprocessingInk" xmlns:wne="http://schemas.microsoft.com/office/word/2006/wordml" xmlns:wps="http://schemas.microsoft.com/office/word/2010/wordprocessingShape" mc:Ignorable="w14 w15 w16se w16cid w16 w16cex w16sdtdh wp14">
   <w:body>
     <w:p>
       <w:pPr>
+        <w:jc w:val="center"/>
         <w:rPr>
           <w:b/>
         </w:rPr>
       </w:pPr>
-      <w:proofErr w:type="spellStart"/>
       <w:r>
         <w:rPr>
           <w:b/>
         </w:rPr>
-        <w:t>Translator</w:t>
-      </w:r>
-      <w:proofErr w:type="spellEnd"/>
-      <w:r>
-        <w:rPr>
-          <w:b/>
-        </w:rPr>
-        <w:t xml:space="preserve"> information:</w:t>
+        <w:t>Uninformed Forward Translation</w:t>
       </w:r>
     </w:p>
     <w:p>
       <w:pPr>
         <w:rPr>
-          <w:rFonts w:eastAsia="Times New Roman"/>
-          <w:lang w:val="en-US"/>
-        </w:rPr>
-      </w:pPr>
-      <w:r>
-        <w:rPr>
-          <w:rFonts w:eastAsia="Times New Roman"/>
-          <w:lang w:val="en-US"/>
-        </w:rPr>
-        <w:t>Language proficiencies: </w:t>
+          <w:b/>
+          <w:lang w:val="en-GB"/>
+        </w:rPr>
+      </w:pPr>
+      <w:r>
+        <w:rPr>
+          <w:b/>
+          <w:lang w:val="en-GB"/>
+        </w:rPr>
+        <w:t>Translator information:</w:t>
       </w:r>
     </w:p>
     <w:p>
@@ -50,7 +43,7 @@
           <w:rFonts w:eastAsia="Times New Roman"/>
           <w:lang w:val="en-US"/>
         </w:rPr>
-        <w:t>- English: C1</w:t>
+        <w:t>Language proficiencies: </w:t>
       </w:r>
     </w:p>
     <w:p>
@@ -65,7 +58,7 @@
           <w:rFonts w:eastAsia="Times New Roman"/>
           <w:lang w:val="en-US"/>
         </w:rPr>
-        <w:t>- Danish: Native</w:t>
+        <w:t>- English: C1</w:t>
       </w:r>
     </w:p>
     <w:p>
@@ -80,15 +73,23 @@
           <w:rFonts w:eastAsia="Times New Roman"/>
           <w:lang w:val="en-US"/>
         </w:rPr>
-        <w:t>- I have some knowledge concerning child development, education and motor functioning. Mostly from the designated classes on the bachelor in exercise and sports sciences and on the masters in Human physiology. I also wrote my bachelors thesis in the field of motor skill learning, but not focused on children. </w:t>
+        <w:t>- Danish: Native</w:t>
       </w:r>
     </w:p>
     <w:p>
       <w:pPr>
         <w:rPr>
-          <w:lang w:val="en-US"/>
-        </w:rPr>
-      </w:pPr>
+          <w:rFonts w:eastAsia="Times New Roman"/>
+          <w:lang w:val="en-US"/>
+        </w:rPr>
+      </w:pPr>
+      <w:r>
+        <w:rPr>
+          <w:rFonts w:eastAsia="Times New Roman"/>
+          <w:lang w:val="en-US"/>
+        </w:rPr>
+        <w:t>- I have some knowledge concerning child development, education and motor functioning. Mostly from the designated classes on the bachelor in exercise and sports sciences and on the masters in Human physiology. I also wrote my bachelors thesis in the field of motor skill learning, but not focused on children. </w:t>
+      </w:r>
     </w:p>
     <w:p>
       <w:pPr>
@@ -100,10 +101,16 @@
     <w:p>
       <w:pPr>
         <w:rPr>
+          <w:lang w:val="en-US"/>
+        </w:rPr>
+      </w:pPr>
+    </w:p>
+    <w:p>
+      <w:pPr>
+        <w:rPr>
           <w:b/>
         </w:rPr>
       </w:pPr>
-      <w:bookmarkStart w:id="0" w:name="_GoBack"/>
       <w:r>
         <w:rPr>
           <w:b/>
@@ -111,11 +118,10 @@
         <w:t>Translation notes</w:t>
       </w:r>
     </w:p>
-    <w:bookmarkEnd w:id="0"/>
     <w:p/>
     <w:p>
       <w:pPr>
-        <w:pStyle w:val="Listeafsnit"/>
+        <w:pStyle w:val="ListParagraph"/>
         <w:numPr>
           <w:ilvl w:val="0"/>
           <w:numId w:val="1"/>
@@ -181,7 +187,7 @@
     </w:p>
     <w:p>
       <w:pPr>
-        <w:pStyle w:val="Listeafsnit"/>
+        <w:pStyle w:val="ListParagraph"/>
         <w:numPr>
           <w:ilvl w:val="0"/>
           <w:numId w:val="1"/>
@@ -200,14 +206,7 @@
         <w:rPr>
           <w:lang w:val="en-US"/>
         </w:rPr>
-        <w:t xml:space="preserve">I have chosen to translate </w:t>
-      </w:r>
-      <w:proofErr w:type="gramStart"/>
-      <w:r>
-        <w:rPr>
-          <w:lang w:val="en-US"/>
-        </w:rPr>
-        <w:t>with</w:t>
+        <w:t>I have chosen to translate with</w:t>
       </w:r>
       <w:r>
         <w:rPr>
@@ -222,7 +221,6 @@
         <w:t>”</w:t>
       </w:r>
       <w:proofErr w:type="spellStart"/>
-      <w:proofErr w:type="gramEnd"/>
       <w:r>
         <w:rPr>
           <w:lang w:val="en-US"/>
@@ -376,52 +374,40 @@
         </w:rPr>
         <w:t xml:space="preserve">. </w:t>
       </w:r>
-      <w:proofErr w:type="gramStart"/>
-      <w:r>
-        <w:rPr>
-          <w:lang w:val="en-US"/>
-        </w:rPr>
-        <w:t>But</w:t>
-      </w:r>
-      <w:proofErr w:type="gramEnd"/>
-      <w:r>
-        <w:rPr>
-          <w:lang w:val="en-US"/>
-        </w:rPr>
-        <w:t xml:space="preserve"> since I didn’t think any of the words to be precise in </w:t>
-      </w:r>
-      <w:proofErr w:type="spellStart"/>
-      <w:r>
-        <w:rPr>
-          <w:lang w:val="en-US"/>
-        </w:rPr>
-        <w:t>danish</w:t>
-      </w:r>
-      <w:proofErr w:type="spellEnd"/>
-      <w:r>
-        <w:rPr>
-          <w:lang w:val="en-US"/>
-        </w:rPr>
-        <w:t xml:space="preserve">, I chose to change the sentence </w:t>
-      </w:r>
-      <w:proofErr w:type="spellStart"/>
-      <w:r>
-        <w:rPr>
-          <w:lang w:val="en-US"/>
-        </w:rPr>
-        <w:t>tructure</w:t>
-      </w:r>
-      <w:proofErr w:type="spellEnd"/>
-      <w:r>
-        <w:rPr>
-          <w:lang w:val="en-US"/>
-        </w:rPr>
-        <w:t xml:space="preserve"> instead.</w:t>
+      <w:r>
+        <w:rPr>
+          <w:lang w:val="en-US"/>
+        </w:rPr>
+        <w:t xml:space="preserve">But since I didn’t think any of the words to be precise in </w:t>
+      </w:r>
+      <w:r>
+        <w:rPr>
+          <w:lang w:val="en-US"/>
+        </w:rPr>
+        <w:t>D</w:t>
+      </w:r>
+      <w:r>
+        <w:rPr>
+          <w:lang w:val="en-US"/>
+        </w:rPr>
+        <w:t xml:space="preserve">anish, I chose to change the sentence </w:t>
+      </w:r>
+      <w:r>
+        <w:rPr>
+          <w:lang w:val="en-US"/>
+        </w:rPr>
+        <w:t>s</w:t>
+      </w:r>
+      <w:r>
+        <w:rPr>
+          <w:lang w:val="en-US"/>
+        </w:rPr>
+        <w:t>tructure instead.</w:t>
       </w:r>
     </w:p>
     <w:p>
       <w:pPr>
-        <w:pStyle w:val="Listeafsnit"/>
+        <w:pStyle w:val="ListParagraph"/>
         <w:numPr>
           <w:ilvl w:val="0"/>
           <w:numId w:val="1"/>
@@ -457,19 +443,14 @@
     </w:p>
     <w:p>
       <w:pPr>
-        <w:pStyle w:val="Listeafsnit"/>
+        <w:pStyle w:val="ListParagraph"/>
         <w:numPr>
           <w:ilvl w:val="0"/>
           <w:numId w:val="1"/>
         </w:numPr>
       </w:pPr>
-      <w:proofErr w:type="spellStart"/>
-      <w:r>
-        <w:t>Question</w:t>
-      </w:r>
-      <w:proofErr w:type="spellEnd"/>
-      <w:r>
-        <w:t xml:space="preserve"> </w:t>
+      <w:r>
+        <w:t xml:space="preserve">Question </w:t>
       </w:r>
       <w:r>
         <w:t xml:space="preserve">6: </w:t>
@@ -477,7 +458,7 @@
     </w:p>
     <w:p>
       <w:pPr>
-        <w:pStyle w:val="Listeafsnit"/>
+        <w:pStyle w:val="ListParagraph"/>
         <w:numPr>
           <w:ilvl w:val="1"/>
           <w:numId w:val="1"/>
@@ -658,19 +639,17 @@
         </w:rPr>
         <w:t xml:space="preserve">since that’s the word closest to the original </w:t>
       </w:r>
-      <w:proofErr w:type="spellStart"/>
-      <w:r>
-        <w:rPr>
-          <w:lang w:val="en-US"/>
-        </w:rPr>
-        <w:t>english</w:t>
-      </w:r>
-      <w:proofErr w:type="spellEnd"/>
-      <w:r>
-        <w:rPr>
-          <w:lang w:val="en-US"/>
-        </w:rPr>
-        <w:t xml:space="preserve"> </w:t>
+      <w:r>
+        <w:rPr>
+          <w:lang w:val="en-US"/>
+        </w:rPr>
+        <w:t>E</w:t>
+      </w:r>
+      <w:r>
+        <w:rPr>
+          <w:lang w:val="en-US"/>
+        </w:rPr>
+        <w:t xml:space="preserve">nglish </w:t>
       </w:r>
       <w:r>
         <w:rPr>
@@ -681,7 +660,7 @@
     </w:p>
     <w:p>
       <w:pPr>
-        <w:pStyle w:val="Listeafsnit"/>
+        <w:pStyle w:val="ListParagraph"/>
         <w:numPr>
           <w:ilvl w:val="1"/>
           <w:numId w:val="1"/>
@@ -706,16 +685,8 @@
         <w:rPr>
           <w:lang w:val="en-US"/>
         </w:rPr>
-        <w:t xml:space="preserve">I ended up translating it </w:t>
-      </w:r>
-      <w:proofErr w:type="gramStart"/>
-      <w:r>
-        <w:rPr>
-          <w:lang w:val="en-US"/>
-        </w:rPr>
-        <w:t>as ”</w:t>
-      </w:r>
-      <w:proofErr w:type="gramEnd"/>
+        <w:t>I ended up translating it as ”</w:t>
+      </w:r>
       <w:r>
         <w:rPr>
           <w:lang w:val="en-US"/>
@@ -827,7 +798,7 @@
     </w:p>
     <w:p>
       <w:pPr>
-        <w:pStyle w:val="Listeafsnit"/>
+        <w:pStyle w:val="ListParagraph"/>
         <w:numPr>
           <w:ilvl w:val="1"/>
           <w:numId w:val="1"/>
@@ -874,19 +845,17 @@
         </w:rPr>
         <w:t xml:space="preserve">” </w:t>
       </w:r>
-      <w:proofErr w:type="spellStart"/>
-      <w:r>
-        <w:rPr>
-          <w:lang w:val="en-US"/>
-        </w:rPr>
-        <w:t>eller</w:t>
-      </w:r>
-      <w:proofErr w:type="spellEnd"/>
-      <w:r>
-        <w:rPr>
-          <w:lang w:val="en-US"/>
-        </w:rPr>
-        <w:t xml:space="preserve"> ”</w:t>
+      <w:r>
+        <w:rPr>
+          <w:lang w:val="en-US"/>
+        </w:rPr>
+        <w:t xml:space="preserve">or </w:t>
+      </w:r>
+      <w:r>
+        <w:rPr>
+          <w:lang w:val="en-US"/>
+        </w:rPr>
+        <w:t>”</w:t>
       </w:r>
       <w:proofErr w:type="spellStart"/>
       <w:r>
@@ -923,7 +892,7 @@
     </w:p>
     <w:p>
       <w:pPr>
-        <w:pStyle w:val="Listeafsnit"/>
+        <w:pStyle w:val="ListParagraph"/>
         <w:numPr>
           <w:ilvl w:val="0"/>
           <w:numId w:val="1"/>
@@ -956,14 +925,12 @@
         </w:rPr>
         <w:t xml:space="preserve">”printing” </w:t>
       </w:r>
-      <w:proofErr w:type="spellStart"/>
-      <w:r>
-        <w:rPr>
-          <w:lang w:val="en-US"/>
-        </w:rPr>
-        <w:t>og</w:t>
-      </w:r>
-      <w:proofErr w:type="spellEnd"/>
+      <w:r>
+        <w:rPr>
+          <w:lang w:val="en-US"/>
+        </w:rPr>
+        <w:t>and</w:t>
+      </w:r>
       <w:r>
         <w:rPr>
           <w:lang w:val="en-US"/>
@@ -1095,7 +1062,7 @@
     </w:p>
     <w:p>
       <w:pPr>
-        <w:pStyle w:val="Listeafsnit"/>
+        <w:pStyle w:val="ListParagraph"/>
         <w:numPr>
           <w:ilvl w:val="0"/>
           <w:numId w:val="1"/>
@@ -1122,27 +1089,13 @@
         <w:rPr>
           <w:lang w:val="en-US"/>
         </w:rPr>
-        <w:t xml:space="preserve"> Had doubts about how to </w:t>
-      </w:r>
-      <w:proofErr w:type="gramStart"/>
-      <w:r>
-        <w:rPr>
-          <w:lang w:val="en-US"/>
-        </w:rPr>
-        <w:t>translate</w:t>
-      </w:r>
-      <w:r>
-        <w:rPr>
-          <w:lang w:val="en-US"/>
-        </w:rPr>
-        <w:t xml:space="preserve"> ”</w:t>
-      </w:r>
-      <w:proofErr w:type="gramEnd"/>
-      <w:r>
-        <w:rPr>
-          <w:lang w:val="en-US"/>
-        </w:rPr>
-        <w:t>makes pictures that you can recognize”</w:t>
+        <w:t xml:space="preserve"> Had doubts about how to translate</w:t>
+      </w:r>
+      <w:r>
+        <w:rPr>
+          <w:lang w:val="en-US"/>
+        </w:rPr>
+        <w:t xml:space="preserve"> ”makes pictures that you can recognize”</w:t>
       </w:r>
       <w:r>
         <w:rPr>
@@ -1151,23 +1104,7 @@
         <w:t xml:space="preserve">. </w:t>
       </w:r>
       <w:r>
-        <w:t xml:space="preserve">I </w:t>
-      </w:r>
-      <w:proofErr w:type="spellStart"/>
-      <w:r>
-        <w:t>chose</w:t>
-      </w:r>
-      <w:proofErr w:type="spellEnd"/>
-      <w:r>
-        <w:t xml:space="preserve"> to </w:t>
-      </w:r>
-      <w:proofErr w:type="spellStart"/>
-      <w:r>
-        <w:t>translate</w:t>
-      </w:r>
-      <w:proofErr w:type="spellEnd"/>
-      <w:r>
-        <w:t xml:space="preserve"> it to </w:t>
+        <w:t xml:space="preserve">I chose to translate it to </w:t>
       </w:r>
       <w:r>
         <w:rPr>
@@ -1181,67 +1118,67 @@
           <w:rFonts w:cstheme="minorHAnsi"/>
           <w:color w:val="000000" w:themeColor="text1"/>
         </w:rPr>
-        <w:t xml:space="preserve">but I </w:t>
-      </w:r>
-      <w:proofErr w:type="spellStart"/>
+        <w:t xml:space="preserve">but I considered translating it to </w:t>
+      </w:r>
       <w:r>
         <w:rPr>
           <w:rFonts w:cstheme="minorHAnsi"/>
           <w:color w:val="000000" w:themeColor="text1"/>
         </w:rPr>
-        <w:t>considered</w:t>
-      </w:r>
-      <w:proofErr w:type="spellEnd"/>
+        <w:t xml:space="preserve">”laver billeder genkendeligt” </w:t>
+      </w:r>
       <w:r>
         <w:rPr>
           <w:rFonts w:cstheme="minorHAnsi"/>
           <w:color w:val="000000" w:themeColor="text1"/>
         </w:rPr>
-        <w:t xml:space="preserve"> </w:t>
-      </w:r>
-      <w:proofErr w:type="spellStart"/>
+        <w:t>or</w:t>
+      </w:r>
       <w:r>
         <w:rPr>
           <w:rFonts w:cstheme="minorHAnsi"/>
           <w:color w:val="000000" w:themeColor="text1"/>
         </w:rPr>
-        <w:t>translating</w:t>
-      </w:r>
-      <w:proofErr w:type="spellEnd"/>
+        <w:t xml:space="preserve"> ”Afbilleder motiver genkendeligt”</w:t>
+      </w:r>
       <w:r>
         <w:rPr>
           <w:rFonts w:cstheme="minorHAnsi"/>
           <w:color w:val="000000" w:themeColor="text1"/>
         </w:rPr>
-        <w:t xml:space="preserve"> it to </w:t>
+        <w:t xml:space="preserve">. </w:t>
       </w:r>
       <w:r>
         <w:rPr>
           <w:rFonts w:cstheme="minorHAnsi"/>
           <w:color w:val="000000" w:themeColor="text1"/>
-        </w:rPr>
-        <w:t xml:space="preserve">”laver billeder genkendeligt” </w:t>
+          <w:lang w:val="en-US"/>
+        </w:rPr>
+        <w:t>I went with the first option s</w:t>
       </w:r>
       <w:r>
         <w:rPr>
           <w:rFonts w:cstheme="minorHAnsi"/>
           <w:color w:val="000000" w:themeColor="text1"/>
-        </w:rPr>
-        <w:t>or</w:t>
+          <w:lang w:val="en-US"/>
+        </w:rPr>
+        <w:t>i</w:t>
       </w:r>
       <w:r>
         <w:rPr>
           <w:rFonts w:cstheme="minorHAnsi"/>
           <w:color w:val="000000" w:themeColor="text1"/>
-        </w:rPr>
-        <w:t xml:space="preserve"> ”Afbilleder motiver genkendeligt”</w:t>
+          <w:lang w:val="en-US"/>
+        </w:rPr>
+        <w:t xml:space="preserve">nce I thought it to be the simplest way to put it in </w:t>
       </w:r>
       <w:r>
         <w:rPr>
           <w:rFonts w:cstheme="minorHAnsi"/>
           <w:color w:val="000000" w:themeColor="text1"/>
-        </w:rPr>
-        <w:t xml:space="preserve">. </w:t>
+          <w:lang w:val="en-US"/>
+        </w:rPr>
+        <w:t>D</w:t>
       </w:r>
       <w:r>
         <w:rPr>
@@ -1249,7 +1186,7 @@
           <w:color w:val="000000" w:themeColor="text1"/>
           <w:lang w:val="en-US"/>
         </w:rPr>
-        <w:t>I went with the first option s</w:t>
+        <w:t xml:space="preserve">anish and therefore easier to </w:t>
       </w:r>
       <w:r>
         <w:rPr>
@@ -1257,7 +1194,7 @@
           <w:color w:val="000000" w:themeColor="text1"/>
           <w:lang w:val="en-US"/>
         </w:rPr>
-        <w:t>i</w:t>
+        <w:t xml:space="preserve">for the Danish respondents to </w:t>
       </w:r>
       <w:r>
         <w:rPr>
@@ -1265,56 +1202,20 @@
           <w:color w:val="000000" w:themeColor="text1"/>
           <w:lang w:val="en-US"/>
         </w:rPr>
-        <w:t xml:space="preserve">nce I thought it to be the simplest way to put it in </w:t>
-      </w:r>
-      <w:proofErr w:type="spellStart"/>
-      <w:proofErr w:type="gramStart"/>
+        <w:t>understand</w:t>
+      </w:r>
       <w:r>
         <w:rPr>
           <w:rFonts w:cstheme="minorHAnsi"/>
           <w:color w:val="000000" w:themeColor="text1"/>
           <w:lang w:val="en-US"/>
         </w:rPr>
-        <w:t>danish</w:t>
-      </w:r>
-      <w:proofErr w:type="spellEnd"/>
-      <w:proofErr w:type="gramEnd"/>
-      <w:r>
-        <w:rPr>
-          <w:rFonts w:cstheme="minorHAnsi"/>
-          <w:color w:val="000000" w:themeColor="text1"/>
-          <w:lang w:val="en-US"/>
-        </w:rPr>
-        <w:t xml:space="preserve"> and therefore easier to </w:t>
-      </w:r>
-      <w:r>
-        <w:rPr>
-          <w:rFonts w:cstheme="minorHAnsi"/>
-          <w:color w:val="000000" w:themeColor="text1"/>
-          <w:lang w:val="en-US"/>
-        </w:rPr>
-        <w:t xml:space="preserve">for the Danish respondents to </w:t>
-      </w:r>
-      <w:r>
-        <w:rPr>
-          <w:rFonts w:cstheme="minorHAnsi"/>
-          <w:color w:val="000000" w:themeColor="text1"/>
-          <w:lang w:val="en-US"/>
-        </w:rPr>
-        <w:t>understand</w:t>
-      </w:r>
-      <w:r>
-        <w:rPr>
-          <w:rFonts w:cstheme="minorHAnsi"/>
-          <w:color w:val="000000" w:themeColor="text1"/>
-          <w:lang w:val="en-US"/>
-        </w:rPr>
         <w:t xml:space="preserve">. </w:t>
       </w:r>
     </w:p>
     <w:p>
       <w:pPr>
-        <w:pStyle w:val="Listeafsnit"/>
+        <w:pStyle w:val="ListParagraph"/>
         <w:numPr>
           <w:ilvl w:val="0"/>
           <w:numId w:val="1"/>
@@ -1424,7 +1325,7 @@
 </file>
 
 <file path=word/endnotes.xml><?xml version="1.0" encoding="utf-8"?>
-<w:endnotes xmlns:wpc="http://schemas.microsoft.com/office/word/2010/wordprocessingCanvas" xmlns:cx="http://schemas.microsoft.com/office/drawing/2014/chartex" xmlns:cx1="http://schemas.microsoft.com/office/drawing/2015/9/8/chartex" xmlns:mc="http://schemas.openxmlformats.org/markup-compatibility/2006" xmlns:o="urn:schemas-microsoft-com:office:office" xmlns:r="http://schemas.openxmlformats.org/officeDocument/2006/relationships" xmlns:m="http://schemas.openxmlformats.org/officeDocument/2006/math" xmlns:v="urn:schemas-microsoft-com:vml" xmlns:wp14="http://schemas.microsoft.com/office/word/2010/wordprocessingDrawing" xmlns:wp="http://schemas.openxmlformats.org/drawingml/2006/wordprocessingDrawing" xmlns:w10="urn:schemas-microsoft-com:office:word" xmlns:w="http://schemas.openxmlformats.org/wordprocessingml/2006/main" xmlns:w14="http://schemas.microsoft.com/office/word/2010/wordml" xmlns:w15="http://schemas.microsoft.com/office/word/2012/wordml" xmlns:w16se="http://schemas.microsoft.com/office/word/2015/wordml/symex" xmlns:wpg="http://schemas.microsoft.com/office/word/2010/wordprocessingGroup" xmlns:wpi="http://schemas.microsoft.com/office/word/2010/wordprocessingInk" xmlns:wne="http://schemas.microsoft.com/office/word/2006/wordml" xmlns:wps="http://schemas.microsoft.com/office/word/2010/wordprocessingShape" mc:Ignorable="w14 w15 w16se wp14">
+<w:endnotes xmlns:wpc="http://schemas.microsoft.com/office/word/2010/wordprocessingCanvas" xmlns:cx="http://schemas.microsoft.com/office/drawing/2014/chartex" xmlns:cx1="http://schemas.microsoft.com/office/drawing/2015/9/8/chartex" xmlns:cx2="http://schemas.microsoft.com/office/drawing/2015/10/21/chartex" xmlns:cx3="http://schemas.microsoft.com/office/drawing/2016/5/9/chartex" xmlns:cx4="http://schemas.microsoft.com/office/drawing/2016/5/10/chartex" xmlns:cx5="http://schemas.microsoft.com/office/drawing/2016/5/11/chartex" xmlns:cx6="http://schemas.microsoft.com/office/drawing/2016/5/12/chartex" xmlns:cx7="http://schemas.microsoft.com/office/drawing/2016/5/13/chartex" xmlns:cx8="http://schemas.microsoft.com/office/drawing/2016/5/14/chartex" xmlns:mc="http://schemas.openxmlformats.org/markup-compatibility/2006" xmlns:aink="http://schemas.microsoft.com/office/drawing/2016/ink" xmlns:am3d="http://schemas.microsoft.com/office/drawing/2017/model3d" xmlns:o="urn:schemas-microsoft-com:office:office" xmlns:oel="http://schemas.microsoft.com/office/2019/extlst" xmlns:r="http://schemas.openxmlformats.org/officeDocument/2006/relationships" xmlns:m="http://schemas.openxmlformats.org/officeDocument/2006/math" xmlns:v="urn:schemas-microsoft-com:vml" xmlns:wp14="http://schemas.microsoft.com/office/word/2010/wordprocessingDrawing" xmlns:wp="http://schemas.openxmlformats.org/drawingml/2006/wordprocessingDrawing" xmlns:w10="urn:schemas-microsoft-com:office:word" xmlns:w="http://schemas.openxmlformats.org/wordprocessingml/2006/main" xmlns:w14="http://schemas.microsoft.com/office/word/2010/wordml" xmlns:w15="http://schemas.microsoft.com/office/word/2012/wordml" xmlns:w16cex="http://schemas.microsoft.com/office/word/2018/wordml/cex" xmlns:w16cid="http://schemas.microsoft.com/office/word/2016/wordml/cid" xmlns:w16="http://schemas.microsoft.com/office/word/2018/wordml" xmlns:w16sdtdh="http://schemas.microsoft.com/office/word/2020/wordml/sdtdatahash" xmlns:w16se="http://schemas.microsoft.com/office/word/2015/wordml/symex" xmlns:wpg="http://schemas.microsoft.com/office/word/2010/wordprocessingGroup" xmlns:wpi="http://schemas.microsoft.com/office/word/2010/wordprocessingInk" xmlns:wne="http://schemas.microsoft.com/office/word/2006/wordml" xmlns:wps="http://schemas.microsoft.com/office/word/2010/wordprocessingShape" mc:Ignorable="w14 w15 w16se w16cid w16 w16cex w16sdtdh wp14">
   <w:endnote w:type="separator" w:id="-1">
     <w:p>
       <w:r>
@@ -1443,7 +1344,7 @@
 </file>
 
 <file path=word/footnotes.xml><?xml version="1.0" encoding="utf-8"?>
-<w:footnotes xmlns:wpc="http://schemas.microsoft.com/office/word/2010/wordprocessingCanvas" xmlns:cx="http://schemas.microsoft.com/office/drawing/2014/chartex" xmlns:cx1="http://schemas.microsoft.com/office/drawing/2015/9/8/chartex" xmlns:mc="http://schemas.openxmlformats.org/markup-compatibility/2006" xmlns:o="urn:schemas-microsoft-com:office:office" xmlns:r="http://schemas.openxmlformats.org/officeDocument/2006/relationships" xmlns:m="http://schemas.openxmlformats.org/officeDocument/2006/math" xmlns:v="urn:schemas-microsoft-com:vml" xmlns:wp14="http://schemas.microsoft.com/office/word/2010/wordprocessingDrawing" xmlns:wp="http://schemas.openxmlformats.org/drawingml/2006/wordprocessingDrawing" xmlns:w10="urn:schemas-microsoft-com:office:word" xmlns:w="http://schemas.openxmlformats.org/wordprocessingml/2006/main" xmlns:w14="http://schemas.microsoft.com/office/word/2010/wordml" xmlns:w15="http://schemas.microsoft.com/office/word/2012/wordml" xmlns:w16se="http://schemas.microsoft.com/office/word/2015/wordml/symex" xmlns:wpg="http://schemas.microsoft.com/office/word/2010/wordprocessingGroup" xmlns:wpi="http://schemas.microsoft.com/office/word/2010/wordprocessingInk" xmlns:wne="http://schemas.microsoft.com/office/word/2006/wordml" xmlns:wps="http://schemas.microsoft.com/office/word/2010/wordprocessingShape" mc:Ignorable="w14 w15 w16se wp14">
+<w:footnotes xmlns:wpc="http://schemas.microsoft.com/office/word/2010/wordprocessingCanvas" xmlns:cx="http://schemas.microsoft.com/office/drawing/2014/chartex" xmlns:cx1="http://schemas.microsoft.com/office/drawing/2015/9/8/chartex" xmlns:cx2="http://schemas.microsoft.com/office/drawing/2015/10/21/chartex" xmlns:cx3="http://schemas.microsoft.com/office/drawing/2016/5/9/chartex" xmlns:cx4="http://schemas.microsoft.com/office/drawing/2016/5/10/chartex" xmlns:cx5="http://schemas.microsoft.com/office/drawing/2016/5/11/chartex" xmlns:cx6="http://schemas.microsoft.com/office/drawing/2016/5/12/chartex" xmlns:cx7="http://schemas.microsoft.com/office/drawing/2016/5/13/chartex" xmlns:cx8="http://schemas.microsoft.com/office/drawing/2016/5/14/chartex" xmlns:mc="http://schemas.openxmlformats.org/markup-compatibility/2006" xmlns:aink="http://schemas.microsoft.com/office/drawing/2016/ink" xmlns:am3d="http://schemas.microsoft.com/office/drawing/2017/model3d" xmlns:o="urn:schemas-microsoft-com:office:office" xmlns:oel="http://schemas.microsoft.com/office/2019/extlst" xmlns:r="http://schemas.openxmlformats.org/officeDocument/2006/relationships" xmlns:m="http://schemas.openxmlformats.org/officeDocument/2006/math" xmlns:v="urn:schemas-microsoft-com:vml" xmlns:wp14="http://schemas.microsoft.com/office/word/2010/wordprocessingDrawing" xmlns:wp="http://schemas.openxmlformats.org/drawingml/2006/wordprocessingDrawing" xmlns:w10="urn:schemas-microsoft-com:office:word" xmlns:w="http://schemas.openxmlformats.org/wordprocessingml/2006/main" xmlns:w14="http://schemas.microsoft.com/office/word/2010/wordml" xmlns:w15="http://schemas.microsoft.com/office/word/2012/wordml" xmlns:w16cex="http://schemas.microsoft.com/office/word/2018/wordml/cex" xmlns:w16cid="http://schemas.microsoft.com/office/word/2016/wordml/cid" xmlns:w16="http://schemas.microsoft.com/office/word/2018/wordml" xmlns:w16sdtdh="http://schemas.microsoft.com/office/word/2020/wordml/sdtdatahash" xmlns:w16se="http://schemas.microsoft.com/office/word/2015/wordml/symex" xmlns:wpg="http://schemas.microsoft.com/office/word/2010/wordprocessingGroup" xmlns:wpi="http://schemas.microsoft.com/office/word/2010/wordprocessingInk" xmlns:wne="http://schemas.microsoft.com/office/word/2006/wordml" xmlns:wps="http://schemas.microsoft.com/office/word/2010/wordprocessingShape" mc:Ignorable="w14 w15 w16se w16cid w16 w16cex w16sdtdh wp14">
   <w:footnote w:type="separator" w:id="-1">
     <w:p>
       <w:r>
@@ -1462,57 +1363,38 @@
 </file>
 
 <file path=word/header1.xml><?xml version="1.0" encoding="utf-8"?>
-<w:hdr xmlns:wpc="http://schemas.microsoft.com/office/word/2010/wordprocessingCanvas" xmlns:cx="http://schemas.microsoft.com/office/drawing/2014/chartex" xmlns:cx1="http://schemas.microsoft.com/office/drawing/2015/9/8/chartex" xmlns:mc="http://schemas.openxmlformats.org/markup-compatibility/2006" xmlns:o="urn:schemas-microsoft-com:office:office" xmlns:r="http://schemas.openxmlformats.org/officeDocument/2006/relationships" xmlns:m="http://schemas.openxmlformats.org/officeDocument/2006/math" xmlns:v="urn:schemas-microsoft-com:vml" xmlns:wp14="http://schemas.microsoft.com/office/word/2010/wordprocessingDrawing" xmlns:wp="http://schemas.openxmlformats.org/drawingml/2006/wordprocessingDrawing" xmlns:w10="urn:schemas-microsoft-com:office:word" xmlns:w="http://schemas.openxmlformats.org/wordprocessingml/2006/main" xmlns:w14="http://schemas.microsoft.com/office/word/2010/wordml" xmlns:w15="http://schemas.microsoft.com/office/word/2012/wordml" xmlns:w16se="http://schemas.microsoft.com/office/word/2015/wordml/symex" xmlns:wpg="http://schemas.microsoft.com/office/word/2010/wordprocessingGroup" xmlns:wpi="http://schemas.microsoft.com/office/word/2010/wordprocessingInk" xmlns:wne="http://schemas.microsoft.com/office/word/2006/wordml" xmlns:wps="http://schemas.microsoft.com/office/word/2010/wordprocessingShape" mc:Ignorable="w14 w15 w16se wp14">
+<w:hdr xmlns:wpc="http://schemas.microsoft.com/office/word/2010/wordprocessingCanvas" xmlns:cx="http://schemas.microsoft.com/office/drawing/2014/chartex" xmlns:cx1="http://schemas.microsoft.com/office/drawing/2015/9/8/chartex" xmlns:cx2="http://schemas.microsoft.com/office/drawing/2015/10/21/chartex" xmlns:cx3="http://schemas.microsoft.com/office/drawing/2016/5/9/chartex" xmlns:cx4="http://schemas.microsoft.com/office/drawing/2016/5/10/chartex" xmlns:cx5="http://schemas.microsoft.com/office/drawing/2016/5/11/chartex" xmlns:cx6="http://schemas.microsoft.com/office/drawing/2016/5/12/chartex" xmlns:cx7="http://schemas.microsoft.com/office/drawing/2016/5/13/chartex" xmlns:cx8="http://schemas.microsoft.com/office/drawing/2016/5/14/chartex" xmlns:mc="http://schemas.openxmlformats.org/markup-compatibility/2006" xmlns:aink="http://schemas.microsoft.com/office/drawing/2016/ink" xmlns:am3d="http://schemas.microsoft.com/office/drawing/2017/model3d" xmlns:o="urn:schemas-microsoft-com:office:office" xmlns:oel="http://schemas.microsoft.com/office/2019/extlst" xmlns:r="http://schemas.openxmlformats.org/officeDocument/2006/relationships" xmlns:m="http://schemas.openxmlformats.org/officeDocument/2006/math" xmlns:v="urn:schemas-microsoft-com:vml" xmlns:wp14="http://schemas.microsoft.com/office/word/2010/wordprocessingDrawing" xmlns:wp="http://schemas.openxmlformats.org/drawingml/2006/wordprocessingDrawing" xmlns:w10="urn:schemas-microsoft-com:office:word" xmlns:w="http://schemas.openxmlformats.org/wordprocessingml/2006/main" xmlns:w14="http://schemas.microsoft.com/office/word/2010/wordml" xmlns:w15="http://schemas.microsoft.com/office/word/2012/wordml" xmlns:w16cex="http://schemas.microsoft.com/office/word/2018/wordml/cex" xmlns:w16cid="http://schemas.microsoft.com/office/word/2016/wordml/cid" xmlns:w16="http://schemas.microsoft.com/office/word/2018/wordml" xmlns:w16sdtdh="http://schemas.microsoft.com/office/word/2020/wordml/sdtdatahash" xmlns:w16se="http://schemas.microsoft.com/office/word/2015/wordml/symex" xmlns:wpg="http://schemas.microsoft.com/office/word/2010/wordprocessingGroup" xmlns:wpi="http://schemas.microsoft.com/office/word/2010/wordprocessingInk" xmlns:wne="http://schemas.microsoft.com/office/word/2006/wordml" xmlns:wps="http://schemas.microsoft.com/office/word/2010/wordprocessingShape" mc:Ignorable="w14 w15 w16se w16cid w16 w16cex w16sdtdh wp14">
   <w:p>
     <w:pPr>
-      <w:pStyle w:val="Sidehoved"/>
+      <w:pStyle w:val="Header"/>
       <w:rPr>
-        <w:lang w:val="en-US"/>
+        <w:lang w:val="sv-SE"/>
       </w:rPr>
     </w:pPr>
     <w:r>
       <w:rPr>
-        <w:lang w:val="en-US"/>
+        <w:lang w:val="sv-SE"/>
       </w:rPr>
-      <w:t xml:space="preserve">Emma </w:t>
-    </w:r>
-    <w:proofErr w:type="spellStart"/>
-    <w:r>
-      <w:rPr>
-        <w:lang w:val="en-US"/>
-      </w:rPr>
-      <w:t>Bundgård</w:t>
-    </w:r>
-    <w:proofErr w:type="spellEnd"/>
-    <w:r>
-      <w:rPr>
-        <w:lang w:val="en-US"/>
-      </w:rPr>
-      <w:t xml:space="preserve"> Fals</w:t>
+      <w:t>Emma Bundgård Fals</w:t>
     </w:r>
     <w:r>
       <w:rPr>
-        <w:lang w:val="en-US"/>
+        <w:lang w:val="sv-SE"/>
       </w:rPr>
       <w:tab/>
       <w:t>Translation notes, DCD</w:t>
     </w:r>
     <w:r>
       <w:rPr>
-        <w:lang w:val="en-US"/>
+        <w:lang w:val="sv-SE"/>
       </w:rPr>
       <w:t>Q</w:t>
     </w:r>
     <w:r>
       <w:rPr>
-        <w:lang w:val="en-US"/>
+        <w:lang w:val="sv-SE"/>
       </w:rPr>
       <w:tab/>
-    </w:r>
-    <w:r>
-      <w:rPr>
-        <w:lang w:val="en-US"/>
-      </w:rPr>
       <w:t>9/10-2022</w:t>
     </w:r>
   </w:p>
@@ -1520,7 +1402,7 @@
 </file>
 
 <file path=word/numbering.xml><?xml version="1.0" encoding="utf-8"?>
-<w:numbering xmlns:wpc="http://schemas.microsoft.com/office/word/2010/wordprocessingCanvas" xmlns:cx="http://schemas.microsoft.com/office/drawing/2014/chartex" xmlns:cx1="http://schemas.microsoft.com/office/drawing/2015/9/8/chartex" xmlns:mc="http://schemas.openxmlformats.org/markup-compatibility/2006" xmlns:o="urn:schemas-microsoft-com:office:office" xmlns:r="http://schemas.openxmlformats.org/officeDocument/2006/relationships" xmlns:m="http://schemas.openxmlformats.org/officeDocument/2006/math" xmlns:v="urn:schemas-microsoft-com:vml" xmlns:wp14="http://schemas.microsoft.com/office/word/2010/wordprocessingDrawing" xmlns:wp="http://schemas.openxmlformats.org/drawingml/2006/wordprocessingDrawing" xmlns:w10="urn:schemas-microsoft-com:office:word" xmlns:w="http://schemas.openxmlformats.org/wordprocessingml/2006/main" xmlns:w14="http://schemas.microsoft.com/office/word/2010/wordml" xmlns:w15="http://schemas.microsoft.com/office/word/2012/wordml" xmlns:w16se="http://schemas.microsoft.com/office/word/2015/wordml/symex" xmlns:wpg="http://schemas.microsoft.com/office/word/2010/wordprocessingGroup" xmlns:wpi="http://schemas.microsoft.com/office/word/2010/wordprocessingInk" xmlns:wne="http://schemas.microsoft.com/office/word/2006/wordml" xmlns:wps="http://schemas.microsoft.com/office/word/2010/wordprocessingShape" mc:Ignorable="w14 w15 w16se wp14">
+<w:numbering xmlns:wpc="http://schemas.microsoft.com/office/word/2010/wordprocessingCanvas" xmlns:cx="http://schemas.microsoft.com/office/drawing/2014/chartex" xmlns:cx1="http://schemas.microsoft.com/office/drawing/2015/9/8/chartex" xmlns:cx2="http://schemas.microsoft.com/office/drawing/2015/10/21/chartex" xmlns:cx3="http://schemas.microsoft.com/office/drawing/2016/5/9/chartex" xmlns:cx4="http://schemas.microsoft.com/office/drawing/2016/5/10/chartex" xmlns:cx5="http://schemas.microsoft.com/office/drawing/2016/5/11/chartex" xmlns:cx6="http://schemas.microsoft.com/office/drawing/2016/5/12/chartex" xmlns:cx7="http://schemas.microsoft.com/office/drawing/2016/5/13/chartex" xmlns:cx8="http://schemas.microsoft.com/office/drawing/2016/5/14/chartex" xmlns:mc="http://schemas.openxmlformats.org/markup-compatibility/2006" xmlns:aink="http://schemas.microsoft.com/office/drawing/2016/ink" xmlns:am3d="http://schemas.microsoft.com/office/drawing/2017/model3d" xmlns:o="urn:schemas-microsoft-com:office:office" xmlns:oel="http://schemas.microsoft.com/office/2019/extlst" xmlns:r="http://schemas.openxmlformats.org/officeDocument/2006/relationships" xmlns:m="http://schemas.openxmlformats.org/officeDocument/2006/math" xmlns:v="urn:schemas-microsoft-com:vml" xmlns:wp14="http://schemas.microsoft.com/office/word/2010/wordprocessingDrawing" xmlns:wp="http://schemas.openxmlformats.org/drawingml/2006/wordprocessingDrawing" xmlns:w10="urn:schemas-microsoft-com:office:word" xmlns:w="http://schemas.openxmlformats.org/wordprocessingml/2006/main" xmlns:w14="http://schemas.microsoft.com/office/word/2010/wordml" xmlns:w15="http://schemas.microsoft.com/office/word/2012/wordml" xmlns:w16cex="http://schemas.microsoft.com/office/word/2018/wordml/cex" xmlns:w16cid="http://schemas.microsoft.com/office/word/2016/wordml/cid" xmlns:w16="http://schemas.microsoft.com/office/word/2018/wordml" xmlns:w16sdtdh="http://schemas.microsoft.com/office/word/2020/wordml/sdtdatahash" xmlns:w16se="http://schemas.microsoft.com/office/word/2015/wordml/symex" xmlns:wpg="http://schemas.microsoft.com/office/word/2010/wordprocessingGroup" xmlns:wpi="http://schemas.microsoft.com/office/word/2010/wordprocessingInk" xmlns:wne="http://schemas.microsoft.com/office/word/2006/wordml" xmlns:wps="http://schemas.microsoft.com/office/word/2010/wordprocessingShape" mc:Ignorable="w14 w15 w16se w16cid w16 w16cex w16sdtdh wp14">
   <w:abstractNum w:abstractNumId="0" w15:restartNumberingAfterBreak="0">
     <w:nsid w:val="78634620"/>
     <w:multiLevelType w:val="hybridMultilevel"/>
@@ -1635,14 +1517,14 @@
       </w:rPr>
     </w:lvl>
   </w:abstractNum>
-  <w:num w:numId="1">
+  <w:num w:numId="1" w16cid:durableId="1172988583">
     <w:abstractNumId w:val="0"/>
   </w:num>
 </w:numbering>
 </file>
 
 <file path=word/styles.xml><?xml version="1.0" encoding="utf-8"?>
-<w:styles xmlns:mc="http://schemas.openxmlformats.org/markup-compatibility/2006" xmlns:r="http://schemas.openxmlformats.org/officeDocument/2006/relationships" xmlns:w="http://schemas.openxmlformats.org/wordprocessingml/2006/main" xmlns:w14="http://schemas.microsoft.com/office/word/2010/wordml" xmlns:w15="http://schemas.microsoft.com/office/word/2012/wordml" xmlns:w16se="http://schemas.microsoft.com/office/word/2015/wordml/symex" mc:Ignorable="w14 w15 w16se">
+<w:styles xmlns:mc="http://schemas.openxmlformats.org/markup-compatibility/2006" xmlns:r="http://schemas.openxmlformats.org/officeDocument/2006/relationships" xmlns:w="http://schemas.openxmlformats.org/wordprocessingml/2006/main" xmlns:w14="http://schemas.microsoft.com/office/word/2010/wordml" xmlns:w15="http://schemas.microsoft.com/office/word/2012/wordml" xmlns:w16cex="http://schemas.microsoft.com/office/word/2018/wordml/cex" xmlns:w16cid="http://schemas.microsoft.com/office/word/2016/wordml/cid" xmlns:w16="http://schemas.microsoft.com/office/word/2018/wordml" xmlns:w16sdtdh="http://schemas.microsoft.com/office/word/2020/wordml/sdtdatahash" xmlns:w16se="http://schemas.microsoft.com/office/word/2015/wordml/symex" mc:Ignorable="w14 w15 w16se w16cid w16 w16cex w16sdtdh">
   <w:docDefaults>
     <w:rPrDefault>
       <w:rPr>
@@ -1654,7 +1536,7 @@
     </w:rPrDefault>
     <w:pPrDefault/>
   </w:docDefaults>
-  <w:latentStyles w:defLockedState="0" w:defUIPriority="99" w:defSemiHidden="0" w:defUnhideWhenUsed="0" w:defQFormat="0" w:count="371">
+  <w:latentStyles w:defLockedState="0" w:defUIPriority="99" w:defSemiHidden="0" w:defUnhideWhenUsed="0" w:defQFormat="0" w:count="376">
     <w:lsdException w:name="Normal" w:uiPriority="0" w:qFormat="1"/>
     <w:lsdException w:name="heading 1" w:uiPriority="9" w:qFormat="1"/>
     <w:lsdException w:name="heading 2" w:semiHidden="1" w:uiPriority="9" w:unhideWhenUsed="1" w:qFormat="1"/>
@@ -2026,18 +1908,23 @@
     <w:lsdException w:name="List Table 5 Dark Accent 6" w:uiPriority="50"/>
     <w:lsdException w:name="List Table 6 Colorful Accent 6" w:uiPriority="51"/>
     <w:lsdException w:name="List Table 7 Colorful Accent 6" w:uiPriority="52"/>
+    <w:lsdException w:name="Mention" w:semiHidden="1" w:unhideWhenUsed="1"/>
+    <w:lsdException w:name="Smart Hyperlink" w:semiHidden="1" w:unhideWhenUsed="1"/>
+    <w:lsdException w:name="Hashtag" w:semiHidden="1" w:unhideWhenUsed="1"/>
+    <w:lsdException w:name="Unresolved Mention" w:semiHidden="1" w:unhideWhenUsed="1"/>
+    <w:lsdException w:name="Smart Link" w:semiHidden="1" w:unhideWhenUsed="1"/>
   </w:latentStyles>
   <w:style w:type="paragraph" w:default="1" w:styleId="Normal">
     <w:name w:val="Normal"/>
     <w:qFormat/>
   </w:style>
-  <w:style w:type="character" w:default="1" w:styleId="Standardskrifttypeiafsnit">
+  <w:style w:type="character" w:default="1" w:styleId="DefaultParagraphFont">
     <w:name w:val="Default Paragraph Font"/>
     <w:uiPriority w:val="1"/>
     <w:semiHidden/>
     <w:unhideWhenUsed/>
   </w:style>
-  <w:style w:type="table" w:default="1" w:styleId="Tabel-Normal">
+  <w:style w:type="table" w:default="1" w:styleId="TableNormal">
     <w:name w:val="Normal Table"/>
     <w:uiPriority w:val="99"/>
     <w:semiHidden/>
@@ -2052,13 +1939,13 @@
       </w:tblCellMar>
     </w:tblPr>
   </w:style>
-  <w:style w:type="numbering" w:default="1" w:styleId="Ingenoversigt">
+  <w:style w:type="numbering" w:default="1" w:styleId="NoList">
     <w:name w:val="No List"/>
     <w:uiPriority w:val="99"/>
     <w:semiHidden/>
     <w:unhideWhenUsed/>
   </w:style>
-  <w:style w:type="paragraph" w:styleId="Listeafsnit">
+  <w:style w:type="paragraph" w:styleId="ListParagraph">
     <w:name w:val="List Paragraph"/>
     <w:basedOn w:val="Normal"/>
     <w:uiPriority w:val="34"/>
@@ -2069,10 +1956,10 @@
       <w:contextualSpacing/>
     </w:pPr>
   </w:style>
-  <w:style w:type="paragraph" w:styleId="Sidehoved">
+  <w:style w:type="paragraph" w:styleId="Header">
     <w:name w:val="header"/>
     <w:basedOn w:val="Normal"/>
-    <w:link w:val="SidehovedTegn"/>
+    <w:link w:val="HeaderChar"/>
     <w:uiPriority w:val="99"/>
     <w:unhideWhenUsed/>
     <w:rsid w:val="00E116C1"/>
@@ -2083,17 +1970,17 @@
       </w:tabs>
     </w:pPr>
   </w:style>
-  <w:style w:type="character" w:customStyle="1" w:styleId="SidehovedTegn">
-    <w:name w:val="Sidehoved Tegn"/>
-    <w:basedOn w:val="Standardskrifttypeiafsnit"/>
-    <w:link w:val="Sidehoved"/>
+  <w:style w:type="character" w:customStyle="1" w:styleId="HeaderChar">
+    <w:name w:val="Header Char"/>
+    <w:basedOn w:val="DefaultParagraphFont"/>
+    <w:link w:val="Header"/>
     <w:uiPriority w:val="99"/>
     <w:rsid w:val="00E116C1"/>
   </w:style>
-  <w:style w:type="paragraph" w:styleId="Sidefod">
+  <w:style w:type="paragraph" w:styleId="Footer">
     <w:name w:val="footer"/>
     <w:basedOn w:val="Normal"/>
-    <w:link w:val="SidefodTegn"/>
+    <w:link w:val="FooterChar"/>
     <w:uiPriority w:val="99"/>
     <w:unhideWhenUsed/>
     <w:rsid w:val="00E116C1"/>
@@ -2104,10 +1991,10 @@
       </w:tabs>
     </w:pPr>
   </w:style>
-  <w:style w:type="character" w:customStyle="1" w:styleId="SidefodTegn">
-    <w:name w:val="Sidefod Tegn"/>
-    <w:basedOn w:val="Standardskrifttypeiafsnit"/>
-    <w:link w:val="Sidefod"/>
+  <w:style w:type="character" w:customStyle="1" w:styleId="FooterChar">
+    <w:name w:val="Footer Char"/>
+    <w:basedOn w:val="DefaultParagraphFont"/>
+    <w:link w:val="Footer"/>
     <w:uiPriority w:val="99"/>
     <w:rsid w:val="00E116C1"/>
   </w:style>

</xml_diff>